<commit_message>
Updated to reflect new procedure
</commit_message>
<xml_diff>
--- a/Other Docs/Coilover Adjuster IIC Procedure.docx
+++ b/Other Docs/Coilover Adjuster IIC Procedure.docx
@@ -12,6 +12,7 @@
           <w:szCs w:val="24"/>
         </w:rPr>
       </w:pPr>
+      <w:proofErr w:type="spellStart"/>
       <w:r>
         <w:rPr>
           <w:b/>
@@ -19,7 +20,17 @@
           <w:sz w:val="24"/>
           <w:szCs w:val="24"/>
         </w:rPr>
-        <w:t>Coilover Adjuster IIC Procedure</w:t>
+        <w:t>Coilover</w:t>
+      </w:r>
+      <w:proofErr w:type="spellEnd"/>
+      <w:r>
+        <w:rPr>
+          <w:b/>
+          <w:bCs/>
+          <w:sz w:val="24"/>
+          <w:szCs w:val="24"/>
+        </w:rPr>
+        <w:t xml:space="preserve"> Adjuster IIC Procedure</w:t>
       </w:r>
     </w:p>
     <w:p>
@@ -77,7 +88,15 @@
         </w:numPr>
       </w:pPr>
       <w:r>
-        <w:t>This slave now hold that internal address.</w:t>
+        <w:t xml:space="preserve">This slave now </w:t>
+      </w:r>
+      <w:proofErr w:type="gramStart"/>
+      <w:r>
+        <w:t>hold</w:t>
+      </w:r>
+      <w:proofErr w:type="gramEnd"/>
+      <w:r>
+        <w:t xml:space="preserve"> that internal address.</w:t>
       </w:r>
     </w:p>
     <w:p>
@@ -346,7 +365,15 @@
           </w:p>
           <w:p>
             <w:r>
-              <w:t>Position is the true position of the coilover times 10.</w:t>
+              <w:t xml:space="preserve">Position is the true position of the </w:t>
+            </w:r>
+            <w:proofErr w:type="spellStart"/>
+            <w:r>
+              <w:t>coilover</w:t>
+            </w:r>
+            <w:proofErr w:type="spellEnd"/>
+            <w:r>
+              <w:t xml:space="preserve"> times 10.</w:t>
             </w:r>
           </w:p>
         </w:tc>
@@ -415,7 +442,15 @@
               <w:t>M</w:t>
             </w:r>
             <w:r>
-              <w:t>SB of  rotational speed in RPM.</w:t>
+              <w:t xml:space="preserve">SB </w:t>
+            </w:r>
+            <w:proofErr w:type="gramStart"/>
+            <w:r>
+              <w:t>of  rotational</w:t>
+            </w:r>
+            <w:proofErr w:type="gramEnd"/>
+            <w:r>
+              <w:t xml:space="preserve"> speed in RPM.</w:t>
             </w:r>
           </w:p>
         </w:tc>
@@ -476,7 +511,15 @@
               <w:t>L</w:t>
             </w:r>
             <w:r>
-              <w:t>SB of member from CURRENT_LIMIT_t.</w:t>
+              <w:t xml:space="preserve">SB of member from </w:t>
+            </w:r>
+            <w:proofErr w:type="spellStart"/>
+            <w:r>
+              <w:t>CURRENT_LIMIT_t</w:t>
+            </w:r>
+            <w:proofErr w:type="spellEnd"/>
+            <w:r>
+              <w:t>.</w:t>
             </w:r>
           </w:p>
           <w:p>
@@ -487,7 +530,15 @@
               <w:t>M</w:t>
             </w:r>
             <w:r>
-              <w:t>SB of member from CURRENT_LIMIT_t.</w:t>
+              <w:t xml:space="preserve">SB of member from </w:t>
+            </w:r>
+            <w:proofErr w:type="spellStart"/>
+            <w:r>
+              <w:t>CURRENT_LIMIT_t</w:t>
+            </w:r>
+            <w:proofErr w:type="spellEnd"/>
+            <w:r>
+              <w:t>.</w:t>
             </w:r>
           </w:p>
         </w:tc>
@@ -539,7 +590,15 @@
           </w:tcPr>
           <w:p>
             <w:r>
-              <w:t>Member of STEP_MODE_t.</w:t>
+              <w:t xml:space="preserve">Member of </w:t>
+            </w:r>
+            <w:proofErr w:type="spellStart"/>
+            <w:r>
+              <w:t>STEP_MODE_t</w:t>
+            </w:r>
+            <w:proofErr w:type="spellEnd"/>
+            <w:r>
+              <w:t>.</w:t>
             </w:r>
           </w:p>
         </w:tc>
@@ -591,8 +650,13 @@
           </w:tcPr>
           <w:p>
             <w:r>
-              <w:t>Returns 1 byte. STEPPER_INFO.flags</w:t>
-            </w:r>
+              <w:t xml:space="preserve">Returns 1 byte. </w:t>
+            </w:r>
+            <w:proofErr w:type="spellStart"/>
+            <w:r>
+              <w:t>STEPPER_INFO.flags</w:t>
+            </w:r>
+            <w:proofErr w:type="spellEnd"/>
           </w:p>
         </w:tc>
       </w:tr>
@@ -736,11 +800,11 @@
         <w:tblLook w:val="04A0" w:firstRow="1" w:lastRow="0" w:firstColumn="1" w:lastColumn="0" w:noHBand="0" w:noVBand="1"/>
       </w:tblPr>
       <w:tblGrid>
-        <w:gridCol w:w="1870"/>
-        <w:gridCol w:w="1870"/>
-        <w:gridCol w:w="1870"/>
-        <w:gridCol w:w="1870"/>
-        <w:gridCol w:w="1870"/>
+        <w:gridCol w:w="1854"/>
+        <w:gridCol w:w="1865"/>
+        <w:gridCol w:w="1858"/>
+        <w:gridCol w:w="1855"/>
+        <w:gridCol w:w="1918"/>
       </w:tblGrid>
       <w:tr>
         <w:tc>
@@ -919,6 +983,28 @@
                 <w:szCs w:val="20"/>
               </w:rPr>
             </w:pPr>
+            <w:r>
+              <w:rPr>
+                <w:sz w:val="20"/>
+                <w:szCs w:val="20"/>
+              </w:rPr>
+              <w:t>First byte: MSB of position.</w:t>
+            </w:r>
+          </w:p>
+          <w:p>
+            <w:pPr>
+              <w:rPr>
+                <w:sz w:val="20"/>
+                <w:szCs w:val="20"/>
+              </w:rPr>
+            </w:pPr>
+            <w:r>
+              <w:rPr>
+                <w:sz w:val="20"/>
+                <w:szCs w:val="20"/>
+              </w:rPr>
+              <w:t>Second byte: LSB of set point.</w:t>
+            </w:r>
           </w:p>
         </w:tc>
       </w:tr>
@@ -1007,6 +1093,42 @@
                 <w:szCs w:val="20"/>
               </w:rPr>
             </w:pPr>
+            <w:r>
+              <w:rPr>
+                <w:sz w:val="20"/>
+                <w:szCs w:val="20"/>
+              </w:rPr>
+              <w:t>First byte: MSB of position.</w:t>
+            </w:r>
+          </w:p>
+          <w:p>
+            <w:pPr>
+              <w:rPr>
+                <w:sz w:val="20"/>
+                <w:szCs w:val="20"/>
+              </w:rPr>
+            </w:pPr>
+            <w:r>
+              <w:rPr>
+                <w:sz w:val="20"/>
+                <w:szCs w:val="20"/>
+              </w:rPr>
+              <w:t xml:space="preserve">Second byte: LSB of </w:t>
+            </w:r>
+            <w:r>
+              <w:rPr>
+                <w:sz w:val="20"/>
+                <w:szCs w:val="20"/>
+              </w:rPr>
+              <w:t>set point</w:t>
+            </w:r>
+            <w:r>
+              <w:rPr>
+                <w:sz w:val="20"/>
+                <w:szCs w:val="20"/>
+              </w:rPr>
+              <w:t>.</w:t>
+            </w:r>
           </w:p>
         </w:tc>
       </w:tr>
@@ -1095,6 +1217,29 @@
                 <w:szCs w:val="20"/>
               </w:rPr>
             </w:pPr>
+            <w:r>
+              <w:rPr>
+                <w:sz w:val="20"/>
+                <w:szCs w:val="20"/>
+              </w:rPr>
+              <w:t xml:space="preserve">Member of </w:t>
+            </w:r>
+            <w:proofErr w:type="spellStart"/>
+            <w:r>
+              <w:rPr>
+                <w:sz w:val="20"/>
+                <w:szCs w:val="20"/>
+              </w:rPr>
+              <w:t>STEP_MODE_t</w:t>
+            </w:r>
+            <w:proofErr w:type="spellEnd"/>
+            <w:r>
+              <w:rPr>
+                <w:sz w:val="20"/>
+                <w:szCs w:val="20"/>
+              </w:rPr>
+              <w:t>.</w:t>
+            </w:r>
           </w:p>
         </w:tc>
       </w:tr>
@@ -1177,12 +1322,48 @@
             <w:tcW w:w="1870" w:type="dxa"/>
           </w:tcPr>
           <w:p>
-            <w:pPr>
-              <w:rPr>
-                <w:sz w:val="20"/>
-                <w:szCs w:val="20"/>
-              </w:rPr>
-            </w:pPr>
+            <w:r>
+              <w:t xml:space="preserve">First byte: </w:t>
+            </w:r>
+            <w:r>
+              <w:t>M</w:t>
+            </w:r>
+            <w:r>
+              <w:t xml:space="preserve">SB of member from </w:t>
+            </w:r>
+            <w:proofErr w:type="spellStart"/>
+            <w:r>
+              <w:t>CURRENT_LIMIT_t</w:t>
+            </w:r>
+            <w:proofErr w:type="spellEnd"/>
+            <w:r>
+              <w:t>.</w:t>
+            </w:r>
+          </w:p>
+          <w:p>
+            <w:pPr>
+              <w:rPr>
+                <w:sz w:val="20"/>
+                <w:szCs w:val="20"/>
+              </w:rPr>
+            </w:pPr>
+            <w:r>
+              <w:t xml:space="preserve">Second byte: </w:t>
+            </w:r>
+            <w:r>
+              <w:t>LS</w:t>
+            </w:r>
+            <w:r>
+              <w:t xml:space="preserve">B of member from </w:t>
+            </w:r>
+            <w:proofErr w:type="spellStart"/>
+            <w:r>
+              <w:t>CURRENT_LIMIT_t</w:t>
+            </w:r>
+            <w:proofErr w:type="spellEnd"/>
+            <w:r>
+              <w:t>.</w:t>
+            </w:r>
           </w:p>
         </w:tc>
       </w:tr>

</xml_diff>